<commit_message>
[Research DATA200] Update note for lect 11 and research reach out.
</commit_message>
<xml_diff>
--- a/Resume/250224-SWE-Link-Resume-Jonas Li.docx
+++ b/Resume/250224-SWE-Link-Resume-Jonas Li.docx
@@ -578,7 +578,20 @@
                 <w:szCs w:val="18"/>
                 <w:lang w:val="en-US" w:eastAsia="zh-CN"/>
               </w:rPr>
-              <w:t xml:space="preserve">Berkeley, CA              </w:t>
+              <w:t>Berkeley, CA</w:t>
+            </w:r>
+            <w:bookmarkStart w:id="0" w:name="_GoBack"/>
+            <w:bookmarkEnd w:id="0"/>
+            <w:r>
+              <w:rPr>
+                <w:rFonts w:hint="eastAsia" w:ascii="Cambria" w:hAnsi="Cambria" w:eastAsia="黑体" w:cs="Cambria"/>
+                <w:i/>
+                <w:iCs/>
+                <w:sz w:val="18"/>
+                <w:szCs w:val="18"/>
+                <w:lang w:val="en-US" w:eastAsia="zh-CN"/>
+              </w:rPr>
+              <w:t xml:space="preserve">             </w:t>
             </w:r>
           </w:p>
         </w:tc>
@@ -808,7 +821,7 @@
                 <w:szCs w:val="18"/>
                 <w:lang w:val="en-US" w:eastAsia="zh-CN"/>
               </w:rPr>
-              <w:t>3D Computer Vision, Deep Learning for Computer Vision, Introduction of Robotics, Data Science, Agentic LLMs</w:t>
+              <w:t>Computer Vision(Jitendra Malik), Deep Learning for Computer Vision, Introduction to Robotics, Data Science, Agentic LLMs</w:t>
             </w:r>
           </w:p>
         </w:tc>
@@ -4796,7 +4809,6 @@
               </w:rPr>
               <w:t xml:space="preserve"> | </w:t>
             </w:r>
-            <w:bookmarkStart w:id="0" w:name="_GoBack"/>
             <w:r>
               <w:rPr>
                 <w:rStyle w:val="13"/>
@@ -4877,7 +4889,6 @@
               </w:rPr>
               <w:fldChar w:fldCharType="end"/>
             </w:r>
-            <w:bookmarkEnd w:id="0"/>
           </w:p>
         </w:tc>
         <w:tc>

</xml_diff>